<commit_message>
ML on Caribbean Information and Update to project summary document
</commit_message>
<xml_diff>
--- a/Final Project.docx
+++ b/Final Project.docx
@@ -156,6 +156,13 @@
           <w:szCs w:val="24"/>
         </w:rPr>
         <w:t xml:space="preserve">ELLISA Wood, </w:t>
+      </w:r>
+      <w:r>
+        <w:rPr>
+          <w:sz w:val="24"/>
+          <w:szCs w:val="24"/>
+        </w:rPr>
+        <w:t xml:space="preserve">SERENA TERRY, </w:t>
       </w:r>
       <w:r>
         <w:rPr>
@@ -209,11 +216,74 @@
         <w:t xml:space="preserve"> for review</w:t>
       </w:r>
       <w:r>
-        <w:t xml:space="preserve"> – Disney Wait Times</w:t>
-      </w:r>
-      <w:r>
-        <w:t xml:space="preserve"> on rides and other Disney events</w:t>
-      </w:r>
+        <w:t xml:space="preserve"> – Disney Wait Time</w:t>
+      </w:r>
+      <w:r>
+        <w:t xml:space="preserve"> Data for Machine L</w:t>
+      </w:r>
+      <w:r>
+        <w:t>earning and Data Science Projects</w:t>
+      </w:r>
+    </w:p>
+    <w:p>
+      <w:pPr>
+        <w:pStyle w:val="NormalWeb"/>
+        <w:spacing w:before="0" w:beforeAutospacing="0" w:after="0" w:afterAutospacing="0" w:line="293" w:lineRule="atLeast"/>
+        <w:ind w:left="360"/>
+        <w:textAlignment w:val="baseline"/>
+        <w:rPr>
+          <w:rFonts w:ascii="Helvetica" w:hAnsi="Helvetica" w:cs="Helvetica"/>
+          <w:color w:val="000000"/>
+          <w:sz w:val="20"/>
+          <w:szCs w:val="20"/>
+        </w:rPr>
+      </w:pPr>
+      <w:proofErr w:type="spellStart"/>
+      <w:r>
+        <w:rPr>
+          <w:rFonts w:ascii="Helvetica" w:hAnsi="Helvetica" w:cs="Helvetica"/>
+          <w:color w:val="000000"/>
+          <w:sz w:val="20"/>
+          <w:szCs w:val="20"/>
+        </w:rPr>
+        <w:t>TouringPlans</w:t>
+      </w:r>
+      <w:proofErr w:type="spellEnd"/>
+      <w:r>
+        <w:rPr>
+          <w:rFonts w:ascii="Helvetica" w:hAnsi="Helvetica" w:cs="Helvetica"/>
+          <w:color w:val="000000"/>
+          <w:sz w:val="20"/>
+          <w:szCs w:val="20"/>
+        </w:rPr>
+        <w:t xml:space="preserve"> and the Unofficial Guide book series have their roots in academia. To support the next generation of theme park researchers, we're happy to provide access to our own sets of Disney wait times. Each dataset is a comma-separated file (CSV) of ASCII text, updated monthly. Each row is one discrete observation. Besides the wait times, </w:t>
+      </w:r>
+      <w:r>
+        <w:rPr>
+          <w:rFonts w:ascii="Helvetica" w:hAnsi="Helvetica" w:cs="Helvetica"/>
+          <w:color w:val="000000"/>
+          <w:sz w:val="20"/>
+          <w:szCs w:val="20"/>
+        </w:rPr>
+        <w:t>we were</w:t>
+      </w:r>
+      <w:r>
+        <w:rPr>
+          <w:rFonts w:ascii="Helvetica" w:hAnsi="Helvetica" w:cs="Helvetica"/>
+          <w:color w:val="000000"/>
+          <w:sz w:val="20"/>
+          <w:szCs w:val="20"/>
+        </w:rPr>
+        <w:t xml:space="preserve"> provided a file of features common to each wait time. Each column is a feature captured along with the wait time (e.g., day of week, time of day). </w:t>
+      </w:r>
+    </w:p>
+    <w:p>
+      <w:pPr>
+        <w:pStyle w:val="NormalWeb"/>
+        <w:spacing w:before="0" w:beforeAutospacing="0" w:after="0" w:afterAutospacing="0" w:line="293" w:lineRule="atLeast"/>
+        <w:ind w:left="360"/>
+        <w:textAlignment w:val="baseline"/>
+      </w:pPr>
     </w:p>
     <w:p>
       <w:pPr>
@@ -238,7 +308,7 @@
           <w:color w:val="2E74B5" w:themeColor="accent1" w:themeShade="BF"/>
         </w:rPr>
       </w:pPr>
-      <w:hyperlink r:id="rId7" w:history="1">
+      <w:hyperlink r:id="rId7" w:anchor="DataSets" w:history="1">
         <w:r>
           <w:rPr>
             <w:rStyle w:val="Hyperlink"/>
@@ -392,7 +462,7 @@
           <w:sz w:val="23"/>
           <w:szCs w:val="23"/>
         </w:rPr>
-        <w:t xml:space="preserve">se of </w:t>
+        <w:t>se of Disney Crowd Calendar</w:t>
       </w:r>
       <w:r>
         <w:rPr>
@@ -401,7 +471,7 @@
           <w:sz w:val="23"/>
           <w:szCs w:val="23"/>
         </w:rPr>
-        <w:t>Disney Crowd Calendar</w:t>
+        <w:t>, Magic Band, etc</w:t>
       </w:r>
       <w:r>
         <w:rPr>
@@ -410,25 +480,7 @@
           <w:sz w:val="23"/>
           <w:szCs w:val="23"/>
         </w:rPr>
-        <w:t>, Magic Band, etc</w:t>
-      </w:r>
-      <w:r>
-        <w:rPr>
-          <w:rFonts w:ascii="Arial" w:hAnsi="Arial" w:cs="Arial"/>
-          <w:color w:val="1D1C1D"/>
-          <w:sz w:val="23"/>
-          <w:szCs w:val="23"/>
-        </w:rPr>
-        <w:t xml:space="preserve">.  Does it </w:t>
-      </w:r>
-      <w:r>
-        <w:rPr>
-          <w:rFonts w:ascii="Arial" w:hAnsi="Arial" w:cs="Arial"/>
-          <w:color w:val="1D1C1D"/>
-          <w:sz w:val="23"/>
-          <w:szCs w:val="23"/>
-        </w:rPr>
-        <w:t>help you avoid the lines</w:t>
+        <w:t>.  Does it help you avoid the lines</w:t>
       </w:r>
       <w:r>
         <w:rPr>
@@ -497,10 +549,7 @@
         </w:numPr>
       </w:pPr>
       <w:r>
-        <w:t xml:space="preserve">Expected Outcome – </w:t>
-      </w:r>
-      <w:r>
-        <w:t>There is a way to minimize the impact of waiting in lines while visiting the park even during pe</w:t>
+        <w:t>Expected Outcome – There is a way to minimize the impact of waiting in lines while visiting the park even during pe</w:t>
       </w:r>
       <w:r>
         <w:t>a</w:t>
@@ -582,12 +631,7 @@
         </w:numPr>
       </w:pPr>
       <w:r>
-        <w:t>Prepare a 15 minute “data deep dive” or “infrastructure walkthrough” that shows machine learning</w:t>
-      </w:r>
-      <w:bookmarkStart w:id="1" w:name="_GoBack"/>
-      <w:bookmarkEnd w:id="1"/>
-      <w:r>
-        <w:t>.</w:t>
+        <w:t>Prepare a 15 minute “data deep dive” or “infrastructure walkthrough” that shows machine learning.</w:t>
       </w:r>
     </w:p>
     <w:bookmarkEnd w:id="0"/>
@@ -670,6 +714,7 @@
         <w:pStyle w:val="Heading2"/>
       </w:pPr>
       <w:r>
+        <w:lastRenderedPageBreak/>
         <w:t>Finding Data</w:t>
       </w:r>
     </w:p>
@@ -848,7 +893,6 @@
           <w:sz w:val="24"/>
           <w:szCs w:val="24"/>
         </w:rPr>
-        <w:lastRenderedPageBreak/>
         <w:t>Travel sites</w:t>
       </w:r>
     </w:p>
@@ -896,6 +940,1020 @@
         <w:t>s</w:t>
       </w:r>
     </w:p>
+    <w:tbl>
+      <w:tblPr>
+        <w:tblW w:w="9535" w:type="dxa"/>
+        <w:tblInd w:w="628" w:type="dxa"/>
+        <w:tblBorders>
+          <w:top w:val="single" w:sz="4" w:space="0" w:color="auto"/>
+          <w:left w:val="single" w:sz="4" w:space="0" w:color="auto"/>
+          <w:bottom w:val="single" w:sz="4" w:space="0" w:color="auto"/>
+          <w:right w:val="single" w:sz="4" w:space="0" w:color="auto"/>
+        </w:tblBorders>
+        <w:tblLook w:val="04A0" w:firstRow="1" w:lastRow="0" w:firstColumn="1" w:lastColumn="0" w:noHBand="0" w:noVBand="1"/>
+      </w:tblPr>
+      <w:tblGrid>
+        <w:gridCol w:w="6835"/>
+        <w:gridCol w:w="2700"/>
+      </w:tblGrid>
+      <w:tr>
+        <w:trPr>
+          <w:trHeight w:val="312"/>
+        </w:trPr>
+        <w:tc>
+          <w:tcPr>
+            <w:tcW w:w="6835" w:type="dxa"/>
+            <w:shd w:val="clear" w:color="auto" w:fill="E7E5ED" w:themeFill="text2" w:themeFillTint="1A"/>
+            <w:noWrap/>
+            <w:vAlign w:val="bottom"/>
+          </w:tcPr>
+          <w:p>
+            <w:pPr>
+              <w:spacing w:after="0" w:line="240" w:lineRule="auto"/>
+              <w:rPr>
+                <w:rFonts w:ascii="Calibri" w:eastAsia="Times New Roman" w:hAnsi="Calibri" w:cs="Calibri"/>
+                <w:color w:val="000000"/>
+                <w:sz w:val="24"/>
+                <w:szCs w:val="24"/>
+                <w:lang w:eastAsia="en-US"/>
+              </w:rPr>
+            </w:pPr>
+            <w:r>
+              <w:rPr>
+                <w:rFonts w:ascii="Calibri" w:eastAsia="Times New Roman" w:hAnsi="Calibri" w:cs="Calibri"/>
+                <w:color w:val="000000"/>
+                <w:sz w:val="24"/>
+                <w:szCs w:val="24"/>
+                <w:lang w:eastAsia="en-US"/>
+              </w:rPr>
+              <w:t>File Name</w:t>
+            </w:r>
+          </w:p>
+        </w:tc>
+        <w:tc>
+          <w:tcPr>
+            <w:tcW w:w="2700" w:type="dxa"/>
+            <w:shd w:val="clear" w:color="auto" w:fill="E7E5ED" w:themeFill="text2" w:themeFillTint="1A"/>
+            <w:vAlign w:val="center"/>
+          </w:tcPr>
+          <w:p>
+            <w:pPr>
+              <w:spacing w:after="0" w:line="240" w:lineRule="auto"/>
+              <w:rPr>
+                <w:rFonts w:ascii="Calibri" w:eastAsia="Times New Roman" w:hAnsi="Calibri" w:cs="Calibri"/>
+                <w:color w:val="auto"/>
+                <w:sz w:val="24"/>
+                <w:szCs w:val="24"/>
+                <w:lang w:eastAsia="en-US"/>
+              </w:rPr>
+            </w:pPr>
+            <w:r>
+              <w:rPr>
+                <w:rFonts w:ascii="Calibri" w:eastAsia="Times New Roman" w:hAnsi="Calibri" w:cs="Calibri"/>
+                <w:color w:val="auto"/>
+                <w:sz w:val="24"/>
+                <w:szCs w:val="24"/>
+                <w:lang w:eastAsia="en-US"/>
+              </w:rPr>
+              <w:t>Summary of Data</w:t>
+            </w:r>
+          </w:p>
+        </w:tc>
+      </w:tr>
+      <w:tr>
+        <w:trPr>
+          <w:trHeight w:val="312"/>
+        </w:trPr>
+        <w:tc>
+          <w:tcPr>
+            <w:tcW w:w="6835" w:type="dxa"/>
+            <w:shd w:val="clear" w:color="auto" w:fill="auto"/>
+            <w:noWrap/>
+            <w:vAlign w:val="bottom"/>
+            <w:hideMark/>
+          </w:tcPr>
+          <w:p>
+            <w:pPr>
+              <w:spacing w:after="0" w:line="240" w:lineRule="auto"/>
+              <w:rPr>
+                <w:rFonts w:ascii="Calibri" w:eastAsia="Times New Roman" w:hAnsi="Calibri" w:cs="Calibri"/>
+                <w:color w:val="000000"/>
+                <w:sz w:val="24"/>
+                <w:szCs w:val="24"/>
+                <w:lang w:eastAsia="en-US"/>
+              </w:rPr>
+            </w:pPr>
+            <w:r>
+              <w:rPr>
+                <w:rFonts w:ascii="Calibri" w:eastAsia="Times New Roman" w:hAnsi="Calibri" w:cs="Calibri"/>
+                <w:color w:val="000000"/>
+                <w:sz w:val="24"/>
+                <w:szCs w:val="24"/>
+                <w:lang w:eastAsia="en-US"/>
+              </w:rPr>
+              <w:t>https://cdn.touringplans.com/datasets/kilimanjaro_safaris.csv</w:t>
+            </w:r>
+          </w:p>
+        </w:tc>
+        <w:tc>
+          <w:tcPr>
+            <w:tcW w:w="2700" w:type="dxa"/>
+            <w:shd w:val="clear" w:color="auto" w:fill="auto"/>
+            <w:vAlign w:val="center"/>
+            <w:hideMark/>
+          </w:tcPr>
+          <w:p>
+            <w:pPr>
+              <w:spacing w:after="0" w:line="240" w:lineRule="auto"/>
+              <w:rPr>
+                <w:rFonts w:ascii="Calibri" w:eastAsia="Times New Roman" w:hAnsi="Calibri" w:cs="Calibri"/>
+                <w:color w:val="auto"/>
+                <w:sz w:val="24"/>
+                <w:szCs w:val="24"/>
+                <w:lang w:eastAsia="en-US"/>
+              </w:rPr>
+            </w:pPr>
+            <w:r>
+              <w:rPr>
+                <w:rFonts w:ascii="Calibri" w:eastAsia="Times New Roman" w:hAnsi="Calibri" w:cs="Calibri"/>
+                <w:color w:val="auto"/>
+                <w:sz w:val="24"/>
+                <w:szCs w:val="24"/>
+                <w:lang w:eastAsia="en-US"/>
+              </w:rPr>
+              <w:t>attraction wait times</w:t>
+            </w:r>
+          </w:p>
+        </w:tc>
+      </w:tr>
+      <w:tr>
+        <w:trPr>
+          <w:trHeight w:val="312"/>
+        </w:trPr>
+        <w:tc>
+          <w:tcPr>
+            <w:tcW w:w="6835" w:type="dxa"/>
+            <w:shd w:val="clear" w:color="auto" w:fill="auto"/>
+            <w:noWrap/>
+            <w:vAlign w:val="bottom"/>
+            <w:hideMark/>
+          </w:tcPr>
+          <w:p>
+            <w:pPr>
+              <w:spacing w:after="0" w:line="240" w:lineRule="auto"/>
+              <w:rPr>
+                <w:rFonts w:ascii="Calibri" w:eastAsia="Times New Roman" w:hAnsi="Calibri" w:cs="Calibri"/>
+                <w:color w:val="000000"/>
+                <w:sz w:val="24"/>
+                <w:szCs w:val="24"/>
+                <w:lang w:eastAsia="en-US"/>
+              </w:rPr>
+            </w:pPr>
+            <w:r>
+              <w:rPr>
+                <w:rFonts w:ascii="Calibri" w:eastAsia="Times New Roman" w:hAnsi="Calibri" w:cs="Calibri"/>
+                <w:color w:val="000000"/>
+                <w:sz w:val="24"/>
+                <w:szCs w:val="24"/>
+                <w:lang w:eastAsia="en-US"/>
+              </w:rPr>
+              <w:t>https://cdn.touringplans.com/datasets/expedition_everest.csv</w:t>
+            </w:r>
+          </w:p>
+        </w:tc>
+        <w:tc>
+          <w:tcPr>
+            <w:tcW w:w="2700" w:type="dxa"/>
+            <w:shd w:val="clear" w:color="auto" w:fill="auto"/>
+            <w:vAlign w:val="center"/>
+            <w:hideMark/>
+          </w:tcPr>
+          <w:p>
+            <w:pPr>
+              <w:spacing w:after="0" w:line="240" w:lineRule="auto"/>
+              <w:rPr>
+                <w:rFonts w:ascii="Calibri" w:eastAsia="Times New Roman" w:hAnsi="Calibri" w:cs="Calibri"/>
+                <w:color w:val="auto"/>
+                <w:sz w:val="24"/>
+                <w:szCs w:val="24"/>
+                <w:lang w:eastAsia="en-US"/>
+              </w:rPr>
+            </w:pPr>
+            <w:r>
+              <w:rPr>
+                <w:rFonts w:ascii="Calibri" w:eastAsia="Times New Roman" w:hAnsi="Calibri" w:cs="Calibri"/>
+                <w:color w:val="auto"/>
+                <w:sz w:val="24"/>
+                <w:szCs w:val="24"/>
+                <w:lang w:eastAsia="en-US"/>
+              </w:rPr>
+              <w:t>attraction wait times</w:t>
+            </w:r>
+          </w:p>
+        </w:tc>
+      </w:tr>
+      <w:tr>
+        <w:trPr>
+          <w:trHeight w:val="312"/>
+        </w:trPr>
+        <w:tc>
+          <w:tcPr>
+            <w:tcW w:w="6835" w:type="dxa"/>
+            <w:shd w:val="clear" w:color="auto" w:fill="auto"/>
+            <w:noWrap/>
+            <w:vAlign w:val="bottom"/>
+            <w:hideMark/>
+          </w:tcPr>
+          <w:p>
+            <w:pPr>
+              <w:spacing w:after="0" w:line="240" w:lineRule="auto"/>
+              <w:rPr>
+                <w:rFonts w:ascii="Calibri" w:eastAsia="Times New Roman" w:hAnsi="Calibri" w:cs="Calibri"/>
+                <w:color w:val="000000"/>
+                <w:sz w:val="24"/>
+                <w:szCs w:val="24"/>
+                <w:lang w:eastAsia="en-US"/>
+              </w:rPr>
+            </w:pPr>
+            <w:r>
+              <w:rPr>
+                <w:rFonts w:ascii="Calibri" w:eastAsia="Times New Roman" w:hAnsi="Calibri" w:cs="Calibri"/>
+                <w:color w:val="000000"/>
+                <w:sz w:val="24"/>
+                <w:szCs w:val="24"/>
+                <w:lang w:eastAsia="en-US"/>
+              </w:rPr>
+              <w:t>https://cdn.touringplans.com/datasets/dinosaur.csv</w:t>
+            </w:r>
+          </w:p>
+        </w:tc>
+        <w:tc>
+          <w:tcPr>
+            <w:tcW w:w="2700" w:type="dxa"/>
+            <w:shd w:val="clear" w:color="auto" w:fill="auto"/>
+            <w:vAlign w:val="center"/>
+            <w:hideMark/>
+          </w:tcPr>
+          <w:p>
+            <w:pPr>
+              <w:spacing w:after="0" w:line="240" w:lineRule="auto"/>
+              <w:rPr>
+                <w:rFonts w:ascii="Calibri" w:eastAsia="Times New Roman" w:hAnsi="Calibri" w:cs="Calibri"/>
+                <w:color w:val="auto"/>
+                <w:sz w:val="24"/>
+                <w:szCs w:val="24"/>
+                <w:lang w:eastAsia="en-US"/>
+              </w:rPr>
+            </w:pPr>
+            <w:r>
+              <w:rPr>
+                <w:rFonts w:ascii="Calibri" w:eastAsia="Times New Roman" w:hAnsi="Calibri" w:cs="Calibri"/>
+                <w:color w:val="auto"/>
+                <w:sz w:val="24"/>
+                <w:szCs w:val="24"/>
+                <w:lang w:eastAsia="en-US"/>
+              </w:rPr>
+              <w:t>attraction wait times</w:t>
+            </w:r>
+          </w:p>
+        </w:tc>
+      </w:tr>
+      <w:tr>
+        <w:trPr>
+          <w:trHeight w:val="312"/>
+        </w:trPr>
+        <w:tc>
+          <w:tcPr>
+            <w:tcW w:w="6835" w:type="dxa"/>
+            <w:shd w:val="clear" w:color="auto" w:fill="auto"/>
+            <w:noWrap/>
+            <w:vAlign w:val="bottom"/>
+            <w:hideMark/>
+          </w:tcPr>
+          <w:p>
+            <w:pPr>
+              <w:spacing w:after="0" w:line="240" w:lineRule="auto"/>
+              <w:rPr>
+                <w:rFonts w:ascii="Calibri" w:eastAsia="Times New Roman" w:hAnsi="Calibri" w:cs="Calibri"/>
+                <w:color w:val="000000"/>
+                <w:sz w:val="24"/>
+                <w:szCs w:val="24"/>
+                <w:lang w:eastAsia="en-US"/>
+              </w:rPr>
+            </w:pPr>
+            <w:r>
+              <w:rPr>
+                <w:rFonts w:ascii="Calibri" w:eastAsia="Times New Roman" w:hAnsi="Calibri" w:cs="Calibri"/>
+                <w:color w:val="000000"/>
+                <w:sz w:val="24"/>
+                <w:szCs w:val="24"/>
+                <w:lang w:eastAsia="en-US"/>
+              </w:rPr>
+              <w:t>https://cdn.touringplans.com/datasets/spaceship_earth.csv</w:t>
+            </w:r>
+          </w:p>
+        </w:tc>
+        <w:tc>
+          <w:tcPr>
+            <w:tcW w:w="2700" w:type="dxa"/>
+            <w:shd w:val="clear" w:color="auto" w:fill="auto"/>
+            <w:vAlign w:val="center"/>
+            <w:hideMark/>
+          </w:tcPr>
+          <w:p>
+            <w:pPr>
+              <w:spacing w:after="0" w:line="240" w:lineRule="auto"/>
+              <w:rPr>
+                <w:rFonts w:ascii="Calibri" w:eastAsia="Times New Roman" w:hAnsi="Calibri" w:cs="Calibri"/>
+                <w:color w:val="auto"/>
+                <w:sz w:val="24"/>
+                <w:szCs w:val="24"/>
+                <w:lang w:eastAsia="en-US"/>
+              </w:rPr>
+            </w:pPr>
+            <w:r>
+              <w:rPr>
+                <w:rFonts w:ascii="Calibri" w:eastAsia="Times New Roman" w:hAnsi="Calibri" w:cs="Calibri"/>
+                <w:color w:val="auto"/>
+                <w:sz w:val="24"/>
+                <w:szCs w:val="24"/>
+                <w:lang w:eastAsia="en-US"/>
+              </w:rPr>
+              <w:t>attraction wait times</w:t>
+            </w:r>
+          </w:p>
+        </w:tc>
+      </w:tr>
+      <w:tr>
+        <w:trPr>
+          <w:trHeight w:val="312"/>
+        </w:trPr>
+        <w:tc>
+          <w:tcPr>
+            <w:tcW w:w="6835" w:type="dxa"/>
+            <w:shd w:val="clear" w:color="auto" w:fill="auto"/>
+            <w:noWrap/>
+            <w:vAlign w:val="bottom"/>
+            <w:hideMark/>
+          </w:tcPr>
+          <w:p>
+            <w:pPr>
+              <w:spacing w:after="0" w:line="240" w:lineRule="auto"/>
+              <w:rPr>
+                <w:rFonts w:ascii="Calibri" w:eastAsia="Times New Roman" w:hAnsi="Calibri" w:cs="Calibri"/>
+                <w:color w:val="000000"/>
+                <w:sz w:val="24"/>
+                <w:szCs w:val="24"/>
+                <w:lang w:eastAsia="en-US"/>
+              </w:rPr>
+            </w:pPr>
+            <w:r>
+              <w:rPr>
+                <w:rFonts w:ascii="Calibri" w:eastAsia="Times New Roman" w:hAnsi="Calibri" w:cs="Calibri"/>
+                <w:color w:val="000000"/>
+                <w:sz w:val="24"/>
+                <w:szCs w:val="24"/>
+                <w:lang w:eastAsia="en-US"/>
+              </w:rPr>
+              <w:t>https://cdn.touringplans.com/datasets/soarin.csv</w:t>
+            </w:r>
+          </w:p>
+        </w:tc>
+        <w:tc>
+          <w:tcPr>
+            <w:tcW w:w="2700" w:type="dxa"/>
+            <w:shd w:val="clear" w:color="auto" w:fill="auto"/>
+            <w:vAlign w:val="center"/>
+            <w:hideMark/>
+          </w:tcPr>
+          <w:p>
+            <w:pPr>
+              <w:spacing w:after="0" w:line="240" w:lineRule="auto"/>
+              <w:rPr>
+                <w:rFonts w:ascii="Calibri" w:eastAsia="Times New Roman" w:hAnsi="Calibri" w:cs="Calibri"/>
+                <w:color w:val="auto"/>
+                <w:sz w:val="24"/>
+                <w:szCs w:val="24"/>
+                <w:lang w:eastAsia="en-US"/>
+              </w:rPr>
+            </w:pPr>
+            <w:r>
+              <w:rPr>
+                <w:rFonts w:ascii="Calibri" w:eastAsia="Times New Roman" w:hAnsi="Calibri" w:cs="Calibri"/>
+                <w:color w:val="auto"/>
+                <w:sz w:val="24"/>
+                <w:szCs w:val="24"/>
+                <w:lang w:eastAsia="en-US"/>
+              </w:rPr>
+              <w:t>attraction wait times</w:t>
+            </w:r>
+          </w:p>
+        </w:tc>
+      </w:tr>
+      <w:tr>
+        <w:trPr>
+          <w:trHeight w:val="312"/>
+        </w:trPr>
+        <w:tc>
+          <w:tcPr>
+            <w:tcW w:w="6835" w:type="dxa"/>
+            <w:shd w:val="clear" w:color="auto" w:fill="auto"/>
+            <w:noWrap/>
+            <w:vAlign w:val="bottom"/>
+            <w:hideMark/>
+          </w:tcPr>
+          <w:p>
+            <w:pPr>
+              <w:spacing w:after="0" w:line="240" w:lineRule="auto"/>
+              <w:rPr>
+                <w:rFonts w:ascii="Calibri" w:eastAsia="Times New Roman" w:hAnsi="Calibri" w:cs="Calibri"/>
+                <w:color w:val="000000"/>
+                <w:sz w:val="24"/>
+                <w:szCs w:val="24"/>
+                <w:lang w:eastAsia="en-US"/>
+              </w:rPr>
+            </w:pPr>
+            <w:r>
+              <w:rPr>
+                <w:rFonts w:ascii="Calibri" w:eastAsia="Times New Roman" w:hAnsi="Calibri" w:cs="Calibri"/>
+                <w:color w:val="000000"/>
+                <w:sz w:val="24"/>
+                <w:szCs w:val="24"/>
+                <w:lang w:eastAsia="en-US"/>
+              </w:rPr>
+              <w:t>https://cdn.touringplans.com/datasets/rock_n_rollercoaster.csv</w:t>
+            </w:r>
+          </w:p>
+        </w:tc>
+        <w:tc>
+          <w:tcPr>
+            <w:tcW w:w="2700" w:type="dxa"/>
+            <w:shd w:val="clear" w:color="auto" w:fill="auto"/>
+            <w:vAlign w:val="center"/>
+            <w:hideMark/>
+          </w:tcPr>
+          <w:p>
+            <w:pPr>
+              <w:spacing w:after="0" w:line="240" w:lineRule="auto"/>
+              <w:rPr>
+                <w:rFonts w:ascii="Calibri" w:eastAsia="Times New Roman" w:hAnsi="Calibri" w:cs="Calibri"/>
+                <w:color w:val="auto"/>
+                <w:sz w:val="24"/>
+                <w:szCs w:val="24"/>
+                <w:lang w:eastAsia="en-US"/>
+              </w:rPr>
+            </w:pPr>
+            <w:r>
+              <w:rPr>
+                <w:rFonts w:ascii="Calibri" w:eastAsia="Times New Roman" w:hAnsi="Calibri" w:cs="Calibri"/>
+                <w:color w:val="auto"/>
+                <w:sz w:val="24"/>
+                <w:szCs w:val="24"/>
+                <w:lang w:eastAsia="en-US"/>
+              </w:rPr>
+              <w:t>attraction wait times</w:t>
+            </w:r>
+          </w:p>
+        </w:tc>
+      </w:tr>
+      <w:tr>
+        <w:trPr>
+          <w:trHeight w:val="312"/>
+        </w:trPr>
+        <w:tc>
+          <w:tcPr>
+            <w:tcW w:w="6835" w:type="dxa"/>
+            <w:shd w:val="clear" w:color="auto" w:fill="auto"/>
+            <w:noWrap/>
+            <w:vAlign w:val="bottom"/>
+            <w:hideMark/>
+          </w:tcPr>
+          <w:p>
+            <w:pPr>
+              <w:spacing w:after="0" w:line="240" w:lineRule="auto"/>
+              <w:rPr>
+                <w:rFonts w:ascii="Calibri" w:eastAsia="Times New Roman" w:hAnsi="Calibri" w:cs="Calibri"/>
+                <w:color w:val="000000"/>
+                <w:sz w:val="24"/>
+                <w:szCs w:val="24"/>
+                <w:lang w:eastAsia="en-US"/>
+              </w:rPr>
+            </w:pPr>
+            <w:r>
+              <w:rPr>
+                <w:rFonts w:ascii="Calibri" w:eastAsia="Times New Roman" w:hAnsi="Calibri" w:cs="Calibri"/>
+                <w:color w:val="000000"/>
+                <w:sz w:val="24"/>
+                <w:szCs w:val="24"/>
+                <w:lang w:eastAsia="en-US"/>
+              </w:rPr>
+              <w:t>https://cdn.touringplans.com/datasets/toy_story_mania.csv</w:t>
+            </w:r>
+          </w:p>
+        </w:tc>
+        <w:tc>
+          <w:tcPr>
+            <w:tcW w:w="2700" w:type="dxa"/>
+            <w:shd w:val="clear" w:color="auto" w:fill="auto"/>
+            <w:vAlign w:val="center"/>
+            <w:hideMark/>
+          </w:tcPr>
+          <w:p>
+            <w:pPr>
+              <w:spacing w:after="0" w:line="240" w:lineRule="auto"/>
+              <w:rPr>
+                <w:rFonts w:ascii="Calibri" w:eastAsia="Times New Roman" w:hAnsi="Calibri" w:cs="Calibri"/>
+                <w:color w:val="auto"/>
+                <w:sz w:val="24"/>
+                <w:szCs w:val="24"/>
+                <w:lang w:eastAsia="en-US"/>
+              </w:rPr>
+            </w:pPr>
+            <w:r>
+              <w:rPr>
+                <w:rFonts w:ascii="Calibri" w:eastAsia="Times New Roman" w:hAnsi="Calibri" w:cs="Calibri"/>
+                <w:color w:val="auto"/>
+                <w:sz w:val="24"/>
+                <w:szCs w:val="24"/>
+                <w:lang w:eastAsia="en-US"/>
+              </w:rPr>
+              <w:t>attraction wait times</w:t>
+            </w:r>
+          </w:p>
+        </w:tc>
+      </w:tr>
+      <w:tr>
+        <w:trPr>
+          <w:trHeight w:val="312"/>
+        </w:trPr>
+        <w:tc>
+          <w:tcPr>
+            <w:tcW w:w="6835" w:type="dxa"/>
+            <w:shd w:val="clear" w:color="auto" w:fill="auto"/>
+            <w:noWrap/>
+            <w:vAlign w:val="bottom"/>
+            <w:hideMark/>
+          </w:tcPr>
+          <w:p>
+            <w:pPr>
+              <w:spacing w:after="0" w:line="240" w:lineRule="auto"/>
+              <w:rPr>
+                <w:rFonts w:ascii="Calibri" w:eastAsia="Times New Roman" w:hAnsi="Calibri" w:cs="Calibri"/>
+                <w:color w:val="000000"/>
+                <w:sz w:val="24"/>
+                <w:szCs w:val="24"/>
+                <w:lang w:eastAsia="en-US"/>
+              </w:rPr>
+            </w:pPr>
+            <w:r>
+              <w:rPr>
+                <w:rFonts w:ascii="Calibri" w:eastAsia="Times New Roman" w:hAnsi="Calibri" w:cs="Calibri"/>
+                <w:color w:val="000000"/>
+                <w:sz w:val="24"/>
+                <w:szCs w:val="24"/>
+                <w:lang w:eastAsia="en-US"/>
+              </w:rPr>
+              <w:t>https://cdn.touringplans.com/datasets/splash_mountain.csv</w:t>
+            </w:r>
+          </w:p>
+        </w:tc>
+        <w:tc>
+          <w:tcPr>
+            <w:tcW w:w="2700" w:type="dxa"/>
+            <w:shd w:val="clear" w:color="auto" w:fill="auto"/>
+            <w:vAlign w:val="center"/>
+            <w:hideMark/>
+          </w:tcPr>
+          <w:p>
+            <w:pPr>
+              <w:spacing w:after="0" w:line="240" w:lineRule="auto"/>
+              <w:rPr>
+                <w:rFonts w:ascii="Calibri" w:eastAsia="Times New Roman" w:hAnsi="Calibri" w:cs="Calibri"/>
+                <w:color w:val="auto"/>
+                <w:sz w:val="24"/>
+                <w:szCs w:val="24"/>
+                <w:lang w:eastAsia="en-US"/>
+              </w:rPr>
+            </w:pPr>
+            <w:r>
+              <w:rPr>
+                <w:rFonts w:ascii="Calibri" w:eastAsia="Times New Roman" w:hAnsi="Calibri" w:cs="Calibri"/>
+                <w:color w:val="auto"/>
+                <w:sz w:val="24"/>
+                <w:szCs w:val="24"/>
+                <w:lang w:eastAsia="en-US"/>
+              </w:rPr>
+              <w:t>attraction wait times</w:t>
+            </w:r>
+          </w:p>
+        </w:tc>
+      </w:tr>
+      <w:tr>
+        <w:trPr>
+          <w:trHeight w:val="312"/>
+        </w:trPr>
+        <w:tc>
+          <w:tcPr>
+            <w:tcW w:w="6835" w:type="dxa"/>
+            <w:shd w:val="clear" w:color="auto" w:fill="auto"/>
+            <w:noWrap/>
+            <w:vAlign w:val="bottom"/>
+            <w:hideMark/>
+          </w:tcPr>
+          <w:p>
+            <w:pPr>
+              <w:spacing w:after="0" w:line="240" w:lineRule="auto"/>
+              <w:rPr>
+                <w:rFonts w:ascii="Calibri" w:eastAsia="Times New Roman" w:hAnsi="Calibri" w:cs="Calibri"/>
+                <w:color w:val="000000"/>
+                <w:sz w:val="24"/>
+                <w:szCs w:val="24"/>
+                <w:lang w:eastAsia="en-US"/>
+              </w:rPr>
+            </w:pPr>
+            <w:r>
+              <w:rPr>
+                <w:rFonts w:ascii="Calibri" w:eastAsia="Times New Roman" w:hAnsi="Calibri" w:cs="Calibri"/>
+                <w:color w:val="000000"/>
+                <w:sz w:val="24"/>
+                <w:szCs w:val="24"/>
+                <w:lang w:eastAsia="en-US"/>
+              </w:rPr>
+              <w:t>https://cdn.touringplans.com/datasets/pirates_of_caribbean.csv</w:t>
+            </w:r>
+          </w:p>
+        </w:tc>
+        <w:tc>
+          <w:tcPr>
+            <w:tcW w:w="2700" w:type="dxa"/>
+            <w:shd w:val="clear" w:color="auto" w:fill="auto"/>
+            <w:vAlign w:val="center"/>
+            <w:hideMark/>
+          </w:tcPr>
+          <w:p>
+            <w:pPr>
+              <w:spacing w:after="0" w:line="240" w:lineRule="auto"/>
+              <w:rPr>
+                <w:rFonts w:ascii="Calibri" w:eastAsia="Times New Roman" w:hAnsi="Calibri" w:cs="Calibri"/>
+                <w:color w:val="auto"/>
+                <w:sz w:val="24"/>
+                <w:szCs w:val="24"/>
+                <w:lang w:eastAsia="en-US"/>
+              </w:rPr>
+            </w:pPr>
+            <w:r>
+              <w:rPr>
+                <w:rFonts w:ascii="Calibri" w:eastAsia="Times New Roman" w:hAnsi="Calibri" w:cs="Calibri"/>
+                <w:color w:val="auto"/>
+                <w:sz w:val="24"/>
+                <w:szCs w:val="24"/>
+                <w:lang w:eastAsia="en-US"/>
+              </w:rPr>
+              <w:t>attraction wait times</w:t>
+            </w:r>
+          </w:p>
+        </w:tc>
+      </w:tr>
+      <w:tr>
+        <w:trPr>
+          <w:trHeight w:val="312"/>
+        </w:trPr>
+        <w:tc>
+          <w:tcPr>
+            <w:tcW w:w="6835" w:type="dxa"/>
+            <w:shd w:val="clear" w:color="auto" w:fill="auto"/>
+            <w:noWrap/>
+            <w:vAlign w:val="bottom"/>
+            <w:hideMark/>
+          </w:tcPr>
+          <w:p>
+            <w:pPr>
+              <w:spacing w:after="0" w:line="240" w:lineRule="auto"/>
+              <w:rPr>
+                <w:rFonts w:ascii="Calibri" w:eastAsia="Times New Roman" w:hAnsi="Calibri" w:cs="Calibri"/>
+                <w:color w:val="000000"/>
+                <w:sz w:val="24"/>
+                <w:szCs w:val="24"/>
+                <w:lang w:eastAsia="en-US"/>
+              </w:rPr>
+            </w:pPr>
+            <w:r>
+              <w:rPr>
+                <w:rFonts w:ascii="Calibri" w:eastAsia="Times New Roman" w:hAnsi="Calibri" w:cs="Calibri"/>
+                <w:color w:val="000000"/>
+                <w:sz w:val="24"/>
+                <w:szCs w:val="24"/>
+                <w:lang w:eastAsia="en-US"/>
+              </w:rPr>
+              <w:t>https://cdn.touringplans.com/datasets/navi_river.csv</w:t>
+            </w:r>
+          </w:p>
+        </w:tc>
+        <w:tc>
+          <w:tcPr>
+            <w:tcW w:w="2700" w:type="dxa"/>
+            <w:shd w:val="clear" w:color="auto" w:fill="auto"/>
+            <w:vAlign w:val="center"/>
+            <w:hideMark/>
+          </w:tcPr>
+          <w:p>
+            <w:pPr>
+              <w:spacing w:after="0" w:line="240" w:lineRule="auto"/>
+              <w:rPr>
+                <w:rFonts w:ascii="Calibri" w:eastAsia="Times New Roman" w:hAnsi="Calibri" w:cs="Calibri"/>
+                <w:color w:val="auto"/>
+                <w:sz w:val="24"/>
+                <w:szCs w:val="24"/>
+                <w:lang w:eastAsia="en-US"/>
+              </w:rPr>
+            </w:pPr>
+            <w:r>
+              <w:rPr>
+                <w:rFonts w:ascii="Calibri" w:eastAsia="Times New Roman" w:hAnsi="Calibri" w:cs="Calibri"/>
+                <w:color w:val="auto"/>
+                <w:sz w:val="24"/>
+                <w:szCs w:val="24"/>
+                <w:lang w:eastAsia="en-US"/>
+              </w:rPr>
+              <w:t>attraction wait times</w:t>
+            </w:r>
+          </w:p>
+        </w:tc>
+      </w:tr>
+      <w:tr>
+        <w:trPr>
+          <w:trHeight w:val="312"/>
+        </w:trPr>
+        <w:tc>
+          <w:tcPr>
+            <w:tcW w:w="6835" w:type="dxa"/>
+            <w:shd w:val="clear" w:color="auto" w:fill="auto"/>
+            <w:noWrap/>
+            <w:vAlign w:val="bottom"/>
+            <w:hideMark/>
+          </w:tcPr>
+          <w:p>
+            <w:pPr>
+              <w:spacing w:after="0" w:line="240" w:lineRule="auto"/>
+              <w:rPr>
+                <w:rFonts w:ascii="Calibri" w:eastAsia="Times New Roman" w:hAnsi="Calibri" w:cs="Calibri"/>
+                <w:color w:val="000000"/>
+                <w:sz w:val="24"/>
+                <w:szCs w:val="24"/>
+                <w:lang w:eastAsia="en-US"/>
+              </w:rPr>
+            </w:pPr>
+            <w:r>
+              <w:rPr>
+                <w:rFonts w:ascii="Calibri" w:eastAsia="Times New Roman" w:hAnsi="Calibri" w:cs="Calibri"/>
+                <w:color w:val="000000"/>
+                <w:sz w:val="24"/>
+                <w:szCs w:val="24"/>
+                <w:lang w:eastAsia="en-US"/>
+              </w:rPr>
+              <w:t>https://cdn.touringplans.com/datasets/flight_of_passage.csv</w:t>
+            </w:r>
+          </w:p>
+        </w:tc>
+        <w:tc>
+          <w:tcPr>
+            <w:tcW w:w="2700" w:type="dxa"/>
+            <w:shd w:val="clear" w:color="auto" w:fill="auto"/>
+            <w:vAlign w:val="center"/>
+            <w:hideMark/>
+          </w:tcPr>
+          <w:p>
+            <w:pPr>
+              <w:spacing w:after="0" w:line="240" w:lineRule="auto"/>
+              <w:rPr>
+                <w:rFonts w:ascii="Calibri" w:eastAsia="Times New Roman" w:hAnsi="Calibri" w:cs="Calibri"/>
+                <w:color w:val="auto"/>
+                <w:sz w:val="24"/>
+                <w:szCs w:val="24"/>
+                <w:lang w:eastAsia="en-US"/>
+              </w:rPr>
+            </w:pPr>
+            <w:r>
+              <w:rPr>
+                <w:rFonts w:ascii="Calibri" w:eastAsia="Times New Roman" w:hAnsi="Calibri" w:cs="Calibri"/>
+                <w:color w:val="auto"/>
+                <w:sz w:val="24"/>
+                <w:szCs w:val="24"/>
+                <w:lang w:eastAsia="en-US"/>
+              </w:rPr>
+              <w:t>attraction wait times</w:t>
+            </w:r>
+          </w:p>
+        </w:tc>
+      </w:tr>
+      <w:tr>
+        <w:trPr>
+          <w:trHeight w:val="312"/>
+        </w:trPr>
+        <w:tc>
+          <w:tcPr>
+            <w:tcW w:w="6835" w:type="dxa"/>
+            <w:shd w:val="clear" w:color="auto" w:fill="auto"/>
+            <w:noWrap/>
+            <w:vAlign w:val="bottom"/>
+            <w:hideMark/>
+          </w:tcPr>
+          <w:p>
+            <w:pPr>
+              <w:spacing w:after="0" w:line="240" w:lineRule="auto"/>
+              <w:rPr>
+                <w:rFonts w:ascii="Calibri" w:eastAsia="Times New Roman" w:hAnsi="Calibri" w:cs="Calibri"/>
+                <w:color w:val="000000"/>
+                <w:sz w:val="24"/>
+                <w:szCs w:val="24"/>
+                <w:lang w:eastAsia="en-US"/>
+              </w:rPr>
+            </w:pPr>
+            <w:r>
+              <w:rPr>
+                <w:rFonts w:ascii="Calibri" w:eastAsia="Times New Roman" w:hAnsi="Calibri" w:cs="Calibri"/>
+                <w:color w:val="000000"/>
+                <w:sz w:val="24"/>
+                <w:szCs w:val="24"/>
+                <w:lang w:eastAsia="en-US"/>
+              </w:rPr>
+              <w:t>https://cdn.touringplans.com/datasets/slinky_dog.csv</w:t>
+            </w:r>
+          </w:p>
+        </w:tc>
+        <w:tc>
+          <w:tcPr>
+            <w:tcW w:w="2700" w:type="dxa"/>
+            <w:shd w:val="clear" w:color="auto" w:fill="auto"/>
+            <w:vAlign w:val="center"/>
+            <w:hideMark/>
+          </w:tcPr>
+          <w:p>
+            <w:pPr>
+              <w:spacing w:after="0" w:line="240" w:lineRule="auto"/>
+              <w:rPr>
+                <w:rFonts w:ascii="Calibri" w:eastAsia="Times New Roman" w:hAnsi="Calibri" w:cs="Calibri"/>
+                <w:color w:val="auto"/>
+                <w:sz w:val="24"/>
+                <w:szCs w:val="24"/>
+                <w:lang w:eastAsia="en-US"/>
+              </w:rPr>
+            </w:pPr>
+            <w:r>
+              <w:rPr>
+                <w:rFonts w:ascii="Calibri" w:eastAsia="Times New Roman" w:hAnsi="Calibri" w:cs="Calibri"/>
+                <w:color w:val="auto"/>
+                <w:sz w:val="24"/>
+                <w:szCs w:val="24"/>
+                <w:lang w:eastAsia="en-US"/>
+              </w:rPr>
+              <w:t>attraction wait times</w:t>
+            </w:r>
+          </w:p>
+        </w:tc>
+      </w:tr>
+      <w:tr>
+        <w:trPr>
+          <w:trHeight w:val="312"/>
+        </w:trPr>
+        <w:tc>
+          <w:tcPr>
+            <w:tcW w:w="6835" w:type="dxa"/>
+            <w:shd w:val="clear" w:color="auto" w:fill="auto"/>
+            <w:noWrap/>
+            <w:vAlign w:val="bottom"/>
+            <w:hideMark/>
+          </w:tcPr>
+          <w:p>
+            <w:pPr>
+              <w:spacing w:after="0" w:line="240" w:lineRule="auto"/>
+              <w:rPr>
+                <w:rFonts w:ascii="Calibri" w:eastAsia="Times New Roman" w:hAnsi="Calibri" w:cs="Calibri"/>
+                <w:color w:val="000000"/>
+                <w:sz w:val="24"/>
+                <w:szCs w:val="24"/>
+                <w:lang w:eastAsia="en-US"/>
+              </w:rPr>
+            </w:pPr>
+            <w:r>
+              <w:rPr>
+                <w:rFonts w:ascii="Calibri" w:eastAsia="Times New Roman" w:hAnsi="Calibri" w:cs="Calibri"/>
+                <w:color w:val="000000"/>
+                <w:sz w:val="24"/>
+                <w:szCs w:val="24"/>
+                <w:lang w:eastAsia="en-US"/>
+              </w:rPr>
+              <w:t>https://cdn.touringplans.com/datasets/alien_saucers.csv</w:t>
+            </w:r>
+          </w:p>
+        </w:tc>
+        <w:tc>
+          <w:tcPr>
+            <w:tcW w:w="2700" w:type="dxa"/>
+            <w:shd w:val="clear" w:color="auto" w:fill="auto"/>
+            <w:vAlign w:val="center"/>
+            <w:hideMark/>
+          </w:tcPr>
+          <w:p>
+            <w:pPr>
+              <w:spacing w:after="0" w:line="240" w:lineRule="auto"/>
+              <w:rPr>
+                <w:rFonts w:ascii="Calibri" w:eastAsia="Times New Roman" w:hAnsi="Calibri" w:cs="Calibri"/>
+                <w:color w:val="auto"/>
+                <w:sz w:val="24"/>
+                <w:szCs w:val="24"/>
+                <w:lang w:eastAsia="en-US"/>
+              </w:rPr>
+            </w:pPr>
+            <w:r>
+              <w:rPr>
+                <w:rFonts w:ascii="Calibri" w:eastAsia="Times New Roman" w:hAnsi="Calibri" w:cs="Calibri"/>
+                <w:color w:val="auto"/>
+                <w:sz w:val="24"/>
+                <w:szCs w:val="24"/>
+                <w:lang w:eastAsia="en-US"/>
+              </w:rPr>
+              <w:t>attraction wait times</w:t>
+            </w:r>
+          </w:p>
+        </w:tc>
+      </w:tr>
+      <w:tr>
+        <w:trPr>
+          <w:trHeight w:val="312"/>
+        </w:trPr>
+        <w:tc>
+          <w:tcPr>
+            <w:tcW w:w="6835" w:type="dxa"/>
+            <w:shd w:val="clear" w:color="auto" w:fill="auto"/>
+            <w:noWrap/>
+            <w:vAlign w:val="bottom"/>
+            <w:hideMark/>
+          </w:tcPr>
+          <w:p>
+            <w:pPr>
+              <w:spacing w:after="0" w:line="240" w:lineRule="auto"/>
+              <w:rPr>
+                <w:rFonts w:ascii="Calibri" w:eastAsia="Times New Roman" w:hAnsi="Calibri" w:cs="Calibri"/>
+                <w:color w:val="000000"/>
+                <w:sz w:val="24"/>
+                <w:szCs w:val="24"/>
+                <w:lang w:eastAsia="en-US"/>
+              </w:rPr>
+            </w:pPr>
+            <w:r>
+              <w:rPr>
+                <w:rFonts w:ascii="Calibri" w:eastAsia="Times New Roman" w:hAnsi="Calibri" w:cs="Calibri"/>
+                <w:color w:val="000000"/>
+                <w:sz w:val="24"/>
+                <w:szCs w:val="24"/>
+                <w:lang w:eastAsia="en-US"/>
+              </w:rPr>
+              <w:t>https://cdn.touringplans.com/datasets/7_dwarfs_train.csv</w:t>
+            </w:r>
+          </w:p>
+        </w:tc>
+        <w:tc>
+          <w:tcPr>
+            <w:tcW w:w="2700" w:type="dxa"/>
+            <w:shd w:val="clear" w:color="auto" w:fill="auto"/>
+            <w:vAlign w:val="center"/>
+            <w:hideMark/>
+          </w:tcPr>
+          <w:p>
+            <w:pPr>
+              <w:spacing w:after="0" w:line="240" w:lineRule="auto"/>
+              <w:rPr>
+                <w:rFonts w:ascii="Calibri" w:eastAsia="Times New Roman" w:hAnsi="Calibri" w:cs="Calibri"/>
+                <w:color w:val="auto"/>
+                <w:sz w:val="24"/>
+                <w:szCs w:val="24"/>
+                <w:lang w:eastAsia="en-US"/>
+              </w:rPr>
+            </w:pPr>
+            <w:r>
+              <w:rPr>
+                <w:rFonts w:ascii="Calibri" w:eastAsia="Times New Roman" w:hAnsi="Calibri" w:cs="Calibri"/>
+                <w:color w:val="auto"/>
+                <w:sz w:val="24"/>
+                <w:szCs w:val="24"/>
+                <w:lang w:eastAsia="en-US"/>
+              </w:rPr>
+              <w:t>attraction wait times</w:t>
+            </w:r>
+          </w:p>
+        </w:tc>
+      </w:tr>
+    </w:tbl>
+    <w:p>
+      <w:pPr>
+        <w:rPr>
+          <w:rFonts w:cstheme="minorHAnsi"/>
+          <w:sz w:val="24"/>
+          <w:szCs w:val="24"/>
+        </w:rPr>
+      </w:pPr>
+    </w:p>
     <w:p>
       <w:pPr>
         <w:pStyle w:val="ListParagraph"/>
@@ -918,6 +1976,551 @@
         <w:t>Summary of type of Data</w:t>
       </w:r>
     </w:p>
+    <w:tbl>
+      <w:tblPr>
+        <w:tblW w:w="9450" w:type="dxa"/>
+        <w:tblInd w:w="715" w:type="dxa"/>
+        <w:tblBorders>
+          <w:top w:val="single" w:sz="4" w:space="0" w:color="auto"/>
+          <w:left w:val="single" w:sz="4" w:space="0" w:color="auto"/>
+          <w:bottom w:val="single" w:sz="4" w:space="0" w:color="auto"/>
+          <w:right w:val="single" w:sz="4" w:space="0" w:color="auto"/>
+        </w:tblBorders>
+        <w:tblLook w:val="04A0" w:firstRow="1" w:lastRow="0" w:firstColumn="1" w:lastColumn="0" w:noHBand="0" w:noVBand="1"/>
+      </w:tblPr>
+      <w:tblGrid>
+        <w:gridCol w:w="2780"/>
+        <w:gridCol w:w="4595"/>
+        <w:gridCol w:w="2075"/>
+      </w:tblGrid>
+      <w:tr>
+        <w:trPr>
+          <w:trHeight w:val="288"/>
+        </w:trPr>
+        <w:tc>
+          <w:tcPr>
+            <w:tcW w:w="2780" w:type="dxa"/>
+            <w:shd w:val="clear" w:color="auto" w:fill="auto"/>
+            <w:noWrap/>
+            <w:vAlign w:val="bottom"/>
+            <w:hideMark/>
+          </w:tcPr>
+          <w:p>
+            <w:pPr>
+              <w:spacing w:after="0" w:line="240" w:lineRule="auto"/>
+              <w:rPr>
+                <w:rFonts w:ascii="Calibri" w:eastAsia="Times New Roman" w:hAnsi="Calibri" w:cs="Calibri"/>
+                <w:b/>
+                <w:bCs/>
+                <w:color w:val="000000"/>
+                <w:sz w:val="22"/>
+                <w:szCs w:val="22"/>
+                <w:lang w:eastAsia="en-US"/>
+              </w:rPr>
+            </w:pPr>
+            <w:proofErr w:type="spellStart"/>
+            <w:r>
+              <w:rPr>
+                <w:rFonts w:ascii="Calibri" w:eastAsia="Times New Roman" w:hAnsi="Calibri" w:cs="Calibri"/>
+                <w:b/>
+                <w:bCs/>
+                <w:color w:val="000000"/>
+                <w:sz w:val="22"/>
+                <w:szCs w:val="22"/>
+                <w:lang w:eastAsia="en-US"/>
+              </w:rPr>
+              <w:t>Variable_Name</w:t>
+            </w:r>
+            <w:proofErr w:type="spellEnd"/>
+          </w:p>
+        </w:tc>
+        <w:tc>
+          <w:tcPr>
+            <w:tcW w:w="4595" w:type="dxa"/>
+            <w:shd w:val="clear" w:color="auto" w:fill="auto"/>
+            <w:noWrap/>
+            <w:vAlign w:val="bottom"/>
+            <w:hideMark/>
+          </w:tcPr>
+          <w:p>
+            <w:pPr>
+              <w:spacing w:after="0" w:line="240" w:lineRule="auto"/>
+              <w:rPr>
+                <w:rFonts w:ascii="Calibri" w:eastAsia="Times New Roman" w:hAnsi="Calibri" w:cs="Calibri"/>
+                <w:b/>
+                <w:bCs/>
+                <w:color w:val="000000"/>
+                <w:sz w:val="22"/>
+                <w:szCs w:val="22"/>
+                <w:lang w:eastAsia="en-US"/>
+              </w:rPr>
+            </w:pPr>
+            <w:proofErr w:type="spellStart"/>
+            <w:r>
+              <w:rPr>
+                <w:rFonts w:ascii="Calibri" w:eastAsia="Times New Roman" w:hAnsi="Calibri" w:cs="Calibri"/>
+                <w:b/>
+                <w:bCs/>
+                <w:color w:val="000000"/>
+                <w:sz w:val="22"/>
+                <w:szCs w:val="22"/>
+                <w:lang w:eastAsia="en-US"/>
+              </w:rPr>
+              <w:t>Variable_Description</w:t>
+            </w:r>
+            <w:proofErr w:type="spellEnd"/>
+          </w:p>
+        </w:tc>
+        <w:tc>
+          <w:tcPr>
+            <w:tcW w:w="2075" w:type="dxa"/>
+            <w:shd w:val="clear" w:color="auto" w:fill="auto"/>
+            <w:noWrap/>
+            <w:vAlign w:val="bottom"/>
+            <w:hideMark/>
+          </w:tcPr>
+          <w:p>
+            <w:pPr>
+              <w:spacing w:after="0" w:line="240" w:lineRule="auto"/>
+              <w:rPr>
+                <w:rFonts w:ascii="Calibri" w:eastAsia="Times New Roman" w:hAnsi="Calibri" w:cs="Calibri"/>
+                <w:b/>
+                <w:bCs/>
+                <w:color w:val="000000"/>
+                <w:sz w:val="22"/>
+                <w:szCs w:val="22"/>
+                <w:lang w:eastAsia="en-US"/>
+              </w:rPr>
+            </w:pPr>
+            <w:r>
+              <w:rPr>
+                <w:rFonts w:ascii="Calibri" w:eastAsia="Times New Roman" w:hAnsi="Calibri" w:cs="Calibri"/>
+                <w:b/>
+                <w:bCs/>
+                <w:color w:val="000000"/>
+                <w:sz w:val="22"/>
+                <w:szCs w:val="22"/>
+                <w:lang w:eastAsia="en-US"/>
+              </w:rPr>
+              <w:t>Format</w:t>
+            </w:r>
+          </w:p>
+        </w:tc>
+      </w:tr>
+      <w:tr>
+        <w:trPr>
+          <w:trHeight w:val="288"/>
+        </w:trPr>
+        <w:tc>
+          <w:tcPr>
+            <w:tcW w:w="2780" w:type="dxa"/>
+            <w:shd w:val="clear" w:color="auto" w:fill="auto"/>
+            <w:noWrap/>
+            <w:vAlign w:val="bottom"/>
+            <w:hideMark/>
+          </w:tcPr>
+          <w:p>
+            <w:pPr>
+              <w:spacing w:after="0" w:line="240" w:lineRule="auto"/>
+              <w:rPr>
+                <w:rFonts w:ascii="Calibri" w:eastAsia="Times New Roman" w:hAnsi="Calibri" w:cs="Calibri"/>
+                <w:color w:val="000000"/>
+                <w:sz w:val="22"/>
+                <w:szCs w:val="22"/>
+                <w:lang w:eastAsia="en-US"/>
+              </w:rPr>
+            </w:pPr>
+            <w:r>
+              <w:rPr>
+                <w:rFonts w:ascii="Calibri" w:eastAsia="Times New Roman" w:hAnsi="Calibri" w:cs="Calibri"/>
+                <w:color w:val="000000"/>
+                <w:sz w:val="22"/>
+                <w:szCs w:val="22"/>
+                <w:lang w:eastAsia="en-US"/>
+              </w:rPr>
+              <w:t>DATE</w:t>
+            </w:r>
+          </w:p>
+        </w:tc>
+        <w:tc>
+          <w:tcPr>
+            <w:tcW w:w="4595" w:type="dxa"/>
+            <w:shd w:val="clear" w:color="auto" w:fill="auto"/>
+            <w:noWrap/>
+            <w:vAlign w:val="bottom"/>
+            <w:hideMark/>
+          </w:tcPr>
+          <w:p>
+            <w:pPr>
+              <w:spacing w:after="0" w:line="240" w:lineRule="auto"/>
+              <w:rPr>
+                <w:rFonts w:ascii="Calibri" w:eastAsia="Times New Roman" w:hAnsi="Calibri" w:cs="Calibri"/>
+                <w:color w:val="000000"/>
+                <w:sz w:val="22"/>
+                <w:szCs w:val="22"/>
+                <w:lang w:eastAsia="en-US"/>
+              </w:rPr>
+            </w:pPr>
+            <w:r>
+              <w:rPr>
+                <w:rFonts w:ascii="Calibri" w:eastAsia="Times New Roman" w:hAnsi="Calibri" w:cs="Calibri"/>
+                <w:color w:val="000000"/>
+                <w:sz w:val="22"/>
+                <w:szCs w:val="22"/>
+                <w:lang w:eastAsia="en-US"/>
+              </w:rPr>
+              <w:t>Park Day (not actual date stamp of the wait time, since some are after midnight)</w:t>
+            </w:r>
+          </w:p>
+        </w:tc>
+        <w:tc>
+          <w:tcPr>
+            <w:tcW w:w="2075" w:type="dxa"/>
+            <w:shd w:val="clear" w:color="auto" w:fill="auto"/>
+            <w:noWrap/>
+            <w:vAlign w:val="bottom"/>
+            <w:hideMark/>
+          </w:tcPr>
+          <w:p>
+            <w:pPr>
+              <w:spacing w:after="0" w:line="240" w:lineRule="auto"/>
+              <w:rPr>
+                <w:rFonts w:ascii="Calibri" w:eastAsia="Times New Roman" w:hAnsi="Calibri" w:cs="Calibri"/>
+                <w:color w:val="000000"/>
+                <w:sz w:val="22"/>
+                <w:szCs w:val="22"/>
+                <w:lang w:eastAsia="en-US"/>
+              </w:rPr>
+            </w:pPr>
+            <w:r>
+              <w:rPr>
+                <w:rFonts w:ascii="Calibri" w:eastAsia="Times New Roman" w:hAnsi="Calibri" w:cs="Calibri"/>
+                <w:color w:val="000000"/>
+                <w:sz w:val="22"/>
+                <w:szCs w:val="22"/>
+                <w:lang w:eastAsia="en-US"/>
+              </w:rPr>
+              <w:t>MM/DD/YYY</w:t>
+            </w:r>
+          </w:p>
+        </w:tc>
+      </w:tr>
+      <w:tr>
+        <w:trPr>
+          <w:trHeight w:val="288"/>
+        </w:trPr>
+        <w:tc>
+          <w:tcPr>
+            <w:tcW w:w="2780" w:type="dxa"/>
+            <w:shd w:val="clear" w:color="auto" w:fill="auto"/>
+            <w:noWrap/>
+            <w:vAlign w:val="bottom"/>
+            <w:hideMark/>
+          </w:tcPr>
+          <w:p>
+            <w:pPr>
+              <w:spacing w:after="0" w:line="240" w:lineRule="auto"/>
+              <w:rPr>
+                <w:rFonts w:ascii="Calibri" w:eastAsia="Times New Roman" w:hAnsi="Calibri" w:cs="Calibri"/>
+                <w:color w:val="000000"/>
+                <w:sz w:val="22"/>
+                <w:szCs w:val="22"/>
+                <w:lang w:eastAsia="en-US"/>
+              </w:rPr>
+            </w:pPr>
+            <w:r>
+              <w:rPr>
+                <w:rFonts w:ascii="Calibri" w:eastAsia="Times New Roman" w:hAnsi="Calibri" w:cs="Calibri"/>
+                <w:color w:val="000000"/>
+                <w:sz w:val="22"/>
+                <w:szCs w:val="22"/>
+                <w:lang w:eastAsia="en-US"/>
+              </w:rPr>
+              <w:t>DATETIME</w:t>
+            </w:r>
+          </w:p>
+        </w:tc>
+        <w:tc>
+          <w:tcPr>
+            <w:tcW w:w="4595" w:type="dxa"/>
+            <w:shd w:val="clear" w:color="auto" w:fill="auto"/>
+            <w:noWrap/>
+            <w:vAlign w:val="bottom"/>
+            <w:hideMark/>
+          </w:tcPr>
+          <w:p>
+            <w:pPr>
+              <w:spacing w:after="0" w:line="240" w:lineRule="auto"/>
+              <w:rPr>
+                <w:rFonts w:ascii="Calibri" w:eastAsia="Times New Roman" w:hAnsi="Calibri" w:cs="Calibri"/>
+                <w:color w:val="000000"/>
+                <w:sz w:val="22"/>
+                <w:szCs w:val="22"/>
+                <w:lang w:eastAsia="en-US"/>
+              </w:rPr>
+            </w:pPr>
+            <w:r>
+              <w:rPr>
+                <w:rFonts w:ascii="Calibri" w:eastAsia="Times New Roman" w:hAnsi="Calibri" w:cs="Calibri"/>
+                <w:color w:val="000000"/>
+                <w:sz w:val="22"/>
+                <w:szCs w:val="22"/>
+                <w:lang w:eastAsia="en-US"/>
+              </w:rPr>
+              <w:t>date-time stamp of wait time</w:t>
+            </w:r>
+          </w:p>
+        </w:tc>
+        <w:tc>
+          <w:tcPr>
+            <w:tcW w:w="2075" w:type="dxa"/>
+            <w:shd w:val="clear" w:color="auto" w:fill="auto"/>
+            <w:noWrap/>
+            <w:vAlign w:val="bottom"/>
+            <w:hideMark/>
+          </w:tcPr>
+          <w:p>
+            <w:pPr>
+              <w:spacing w:after="0" w:line="240" w:lineRule="auto"/>
+              <w:rPr>
+                <w:rFonts w:ascii="Calibri" w:eastAsia="Times New Roman" w:hAnsi="Calibri" w:cs="Calibri"/>
+                <w:color w:val="000000"/>
+                <w:sz w:val="22"/>
+                <w:szCs w:val="22"/>
+                <w:lang w:eastAsia="en-US"/>
+              </w:rPr>
+            </w:pPr>
+            <w:r>
+              <w:rPr>
+                <w:rFonts w:ascii="Calibri" w:eastAsia="Times New Roman" w:hAnsi="Calibri" w:cs="Calibri"/>
+                <w:color w:val="000000"/>
+                <w:sz w:val="22"/>
+                <w:szCs w:val="22"/>
+                <w:lang w:eastAsia="en-US"/>
+              </w:rPr>
+              <w:t>YYYY-MM-DD HH:</w:t>
+            </w:r>
+            <w:proofErr w:type="gramStart"/>
+            <w:r>
+              <w:rPr>
+                <w:rFonts w:ascii="Calibri" w:eastAsia="Times New Roman" w:hAnsi="Calibri" w:cs="Calibri"/>
+                <w:color w:val="000000"/>
+                <w:sz w:val="22"/>
+                <w:szCs w:val="22"/>
+                <w:lang w:eastAsia="en-US"/>
+              </w:rPr>
+              <w:t>MM:SS</w:t>
+            </w:r>
+            <w:proofErr w:type="gramEnd"/>
+          </w:p>
+        </w:tc>
+      </w:tr>
+      <w:tr>
+        <w:trPr>
+          <w:trHeight w:val="288"/>
+        </w:trPr>
+        <w:tc>
+          <w:tcPr>
+            <w:tcW w:w="2780" w:type="dxa"/>
+            <w:shd w:val="clear" w:color="auto" w:fill="auto"/>
+            <w:noWrap/>
+            <w:vAlign w:val="bottom"/>
+            <w:hideMark/>
+          </w:tcPr>
+          <w:p>
+            <w:pPr>
+              <w:spacing w:after="0" w:line="240" w:lineRule="auto"/>
+              <w:rPr>
+                <w:rFonts w:ascii="Calibri" w:eastAsia="Times New Roman" w:hAnsi="Calibri" w:cs="Calibri"/>
+                <w:color w:val="000000"/>
+                <w:sz w:val="22"/>
+                <w:szCs w:val="22"/>
+                <w:lang w:eastAsia="en-US"/>
+              </w:rPr>
+            </w:pPr>
+            <w:r>
+              <w:rPr>
+                <w:rFonts w:ascii="Calibri" w:eastAsia="Times New Roman" w:hAnsi="Calibri" w:cs="Calibri"/>
+                <w:color w:val="000000"/>
+                <w:sz w:val="22"/>
+                <w:szCs w:val="22"/>
+                <w:lang w:eastAsia="en-US"/>
+              </w:rPr>
+              <w:t>SPOSTMIN</w:t>
+            </w:r>
+          </w:p>
+        </w:tc>
+        <w:tc>
+          <w:tcPr>
+            <w:tcW w:w="4595" w:type="dxa"/>
+            <w:shd w:val="clear" w:color="auto" w:fill="auto"/>
+            <w:noWrap/>
+            <w:vAlign w:val="bottom"/>
+            <w:hideMark/>
+          </w:tcPr>
+          <w:p>
+            <w:pPr>
+              <w:spacing w:after="0" w:line="240" w:lineRule="auto"/>
+              <w:rPr>
+                <w:rFonts w:ascii="Calibri" w:eastAsia="Times New Roman" w:hAnsi="Calibri" w:cs="Calibri"/>
+                <w:color w:val="000000"/>
+                <w:sz w:val="22"/>
+                <w:szCs w:val="22"/>
+                <w:lang w:eastAsia="en-US"/>
+              </w:rPr>
+            </w:pPr>
+            <w:r>
+              <w:rPr>
+                <w:rFonts w:ascii="Calibri" w:eastAsia="Times New Roman" w:hAnsi="Calibri" w:cs="Calibri"/>
+                <w:color w:val="000000"/>
+                <w:sz w:val="22"/>
+                <w:szCs w:val="22"/>
+                <w:lang w:eastAsia="en-US"/>
+              </w:rPr>
+              <w:t>Standby Posted Wait Time (in minutes) *</w:t>
+            </w:r>
+          </w:p>
+        </w:tc>
+        <w:tc>
+          <w:tcPr>
+            <w:tcW w:w="2075" w:type="dxa"/>
+            <w:shd w:val="clear" w:color="auto" w:fill="auto"/>
+            <w:noWrap/>
+            <w:vAlign w:val="bottom"/>
+            <w:hideMark/>
+          </w:tcPr>
+          <w:p>
+            <w:pPr>
+              <w:spacing w:after="0" w:line="240" w:lineRule="auto"/>
+              <w:rPr>
+                <w:rFonts w:ascii="Calibri" w:eastAsia="Times New Roman" w:hAnsi="Calibri" w:cs="Calibri"/>
+                <w:color w:val="000000"/>
+                <w:sz w:val="22"/>
+                <w:szCs w:val="22"/>
+                <w:lang w:eastAsia="en-US"/>
+              </w:rPr>
+            </w:pPr>
+            <w:r>
+              <w:rPr>
+                <w:rFonts w:ascii="Calibri" w:eastAsia="Times New Roman" w:hAnsi="Calibri" w:cs="Calibri"/>
+                <w:color w:val="000000"/>
+                <w:sz w:val="22"/>
+                <w:szCs w:val="22"/>
+                <w:lang w:eastAsia="en-US"/>
+              </w:rPr>
+              <w:t>numeric</w:t>
+            </w:r>
+          </w:p>
+        </w:tc>
+      </w:tr>
+      <w:tr>
+        <w:trPr>
+          <w:trHeight w:val="288"/>
+        </w:trPr>
+        <w:tc>
+          <w:tcPr>
+            <w:tcW w:w="2780" w:type="dxa"/>
+            <w:shd w:val="clear" w:color="auto" w:fill="auto"/>
+            <w:noWrap/>
+            <w:vAlign w:val="bottom"/>
+            <w:hideMark/>
+          </w:tcPr>
+          <w:p>
+            <w:pPr>
+              <w:spacing w:after="0" w:line="240" w:lineRule="auto"/>
+              <w:rPr>
+                <w:rFonts w:ascii="Calibri" w:eastAsia="Times New Roman" w:hAnsi="Calibri" w:cs="Calibri"/>
+                <w:color w:val="000000"/>
+                <w:sz w:val="22"/>
+                <w:szCs w:val="22"/>
+                <w:lang w:eastAsia="en-US"/>
+              </w:rPr>
+            </w:pPr>
+            <w:r>
+              <w:rPr>
+                <w:rFonts w:ascii="Calibri" w:eastAsia="Times New Roman" w:hAnsi="Calibri" w:cs="Calibri"/>
+                <w:color w:val="000000"/>
+                <w:sz w:val="22"/>
+                <w:szCs w:val="22"/>
+                <w:lang w:eastAsia="en-US"/>
+              </w:rPr>
+              <w:t>SACTMIN</w:t>
+            </w:r>
+          </w:p>
+        </w:tc>
+        <w:tc>
+          <w:tcPr>
+            <w:tcW w:w="4595" w:type="dxa"/>
+            <w:shd w:val="clear" w:color="auto" w:fill="auto"/>
+            <w:noWrap/>
+            <w:vAlign w:val="bottom"/>
+            <w:hideMark/>
+          </w:tcPr>
+          <w:p>
+            <w:pPr>
+              <w:spacing w:after="0" w:line="240" w:lineRule="auto"/>
+              <w:rPr>
+                <w:rFonts w:ascii="Calibri" w:eastAsia="Times New Roman" w:hAnsi="Calibri" w:cs="Calibri"/>
+                <w:color w:val="000000"/>
+                <w:sz w:val="22"/>
+                <w:szCs w:val="22"/>
+                <w:lang w:eastAsia="en-US"/>
+              </w:rPr>
+            </w:pPr>
+            <w:r>
+              <w:rPr>
+                <w:rFonts w:ascii="Calibri" w:eastAsia="Times New Roman" w:hAnsi="Calibri" w:cs="Calibri"/>
+                <w:color w:val="000000"/>
+                <w:sz w:val="22"/>
+                <w:szCs w:val="22"/>
+                <w:lang w:eastAsia="en-US"/>
+              </w:rPr>
+              <w:t>Actual Wait Time (in minutes)</w:t>
+            </w:r>
+          </w:p>
+        </w:tc>
+        <w:tc>
+          <w:tcPr>
+            <w:tcW w:w="2075" w:type="dxa"/>
+            <w:shd w:val="clear" w:color="auto" w:fill="auto"/>
+            <w:noWrap/>
+            <w:vAlign w:val="bottom"/>
+            <w:hideMark/>
+          </w:tcPr>
+          <w:p>
+            <w:pPr>
+              <w:spacing w:after="0" w:line="240" w:lineRule="auto"/>
+              <w:rPr>
+                <w:rFonts w:ascii="Calibri" w:eastAsia="Times New Roman" w:hAnsi="Calibri" w:cs="Calibri"/>
+                <w:color w:val="000000"/>
+                <w:sz w:val="22"/>
+                <w:szCs w:val="22"/>
+                <w:lang w:eastAsia="en-US"/>
+              </w:rPr>
+            </w:pPr>
+            <w:r>
+              <w:rPr>
+                <w:rFonts w:ascii="Calibri" w:eastAsia="Times New Roman" w:hAnsi="Calibri" w:cs="Calibri"/>
+                <w:color w:val="000000"/>
+                <w:sz w:val="22"/>
+                <w:szCs w:val="22"/>
+                <w:lang w:eastAsia="en-US"/>
+              </w:rPr>
+              <w:t>numeric</w:t>
+            </w:r>
+          </w:p>
+        </w:tc>
+      </w:tr>
+    </w:tbl>
+    <w:p>
+      <w:pPr>
+        <w:rPr>
+          <w:rFonts w:cstheme="minorHAnsi"/>
+          <w:sz w:val="24"/>
+          <w:szCs w:val="24"/>
+        </w:rPr>
+      </w:pPr>
+    </w:p>
     <w:p>
       <w:pPr>
         <w:pStyle w:val="ListParagraph"/>
@@ -937,15 +2540,7 @@
           <w:sz w:val="24"/>
           <w:szCs w:val="24"/>
         </w:rPr>
-        <w:t>Source of Data</w:t>
-      </w:r>
-      <w:r>
-        <w:rPr>
-          <w:rFonts w:cstheme="minorHAnsi"/>
-          <w:sz w:val="24"/>
-          <w:szCs w:val="24"/>
-        </w:rPr>
-        <w:t xml:space="preserve"> and parameters used</w:t>
+        <w:t>File format (fixed length, comma separated, etc.)</w:t>
       </w:r>
     </w:p>
     <w:p>
@@ -967,7 +2562,274 @@
           <w:sz w:val="24"/>
           <w:szCs w:val="24"/>
         </w:rPr>
-        <w:t>File format (fixed length, comma separated, etc.)</w:t>
+        <w:t>Types of d</w:t>
+      </w:r>
+      <w:r>
+        <w:rPr>
+          <w:rFonts w:cstheme="minorHAnsi"/>
+          <w:sz w:val="24"/>
+          <w:szCs w:val="24"/>
+        </w:rPr>
+        <w:t>ata manipulation</w:t>
+      </w:r>
+      <w:r>
+        <w:rPr>
+          <w:rFonts w:cstheme="minorHAnsi"/>
+          <w:sz w:val="24"/>
+          <w:szCs w:val="24"/>
+        </w:rPr>
+        <w:t xml:space="preserve"> </w:t>
+      </w:r>
+      <w:r>
+        <w:rPr>
+          <w:rFonts w:cstheme="minorHAnsi"/>
+          <w:sz w:val="24"/>
+          <w:szCs w:val="24"/>
+        </w:rPr>
+        <w:t>used for analysis</w:t>
+      </w:r>
+    </w:p>
+    <w:p>
+      <w:pPr>
+        <w:pStyle w:val="ListParagraph"/>
+        <w:numPr>
+          <w:ilvl w:val="1"/>
+          <w:numId w:val="16"/>
+        </w:numPr>
+        <w:rPr>
+          <w:rFonts w:cstheme="minorHAnsi"/>
+          <w:sz w:val="24"/>
+          <w:szCs w:val="24"/>
+        </w:rPr>
+      </w:pPr>
+      <w:r>
+        <w:rPr>
+          <w:rFonts w:cstheme="minorHAnsi"/>
+          <w:sz w:val="24"/>
+          <w:szCs w:val="24"/>
+        </w:rPr>
+        <w:t xml:space="preserve">Python:  Pandas, Matplotlib, </w:t>
+      </w:r>
+      <w:proofErr w:type="spellStart"/>
+      <w:r>
+        <w:rPr>
+          <w:rFonts w:cstheme="minorHAnsi"/>
+          <w:sz w:val="24"/>
+          <w:szCs w:val="24"/>
+        </w:rPr>
+        <w:t>Tweepy</w:t>
+      </w:r>
+      <w:proofErr w:type="spellEnd"/>
+      <w:r>
+        <w:rPr>
+          <w:rFonts w:cstheme="minorHAnsi"/>
+          <w:sz w:val="24"/>
+          <w:szCs w:val="24"/>
+        </w:rPr>
+        <w:t xml:space="preserve"> and Flask</w:t>
+      </w:r>
+    </w:p>
+    <w:p>
+      <w:pPr>
+        <w:pStyle w:val="ListParagraph"/>
+        <w:numPr>
+          <w:ilvl w:val="1"/>
+          <w:numId w:val="16"/>
+        </w:numPr>
+        <w:rPr>
+          <w:rFonts w:cstheme="minorHAnsi"/>
+          <w:sz w:val="24"/>
+          <w:szCs w:val="24"/>
+        </w:rPr>
+      </w:pPr>
+      <w:r>
+        <w:rPr>
+          <w:rFonts w:cstheme="minorHAnsi"/>
+          <w:sz w:val="24"/>
+          <w:szCs w:val="24"/>
+        </w:rPr>
+        <w:lastRenderedPageBreak/>
+        <w:t>HTML/CSS/Bootstrap</w:t>
+      </w:r>
+    </w:p>
+    <w:p>
+      <w:pPr>
+        <w:pStyle w:val="ListParagraph"/>
+        <w:numPr>
+          <w:ilvl w:val="1"/>
+          <w:numId w:val="16"/>
+        </w:numPr>
+        <w:rPr>
+          <w:rFonts w:cstheme="minorHAnsi"/>
+          <w:sz w:val="24"/>
+          <w:szCs w:val="24"/>
+        </w:rPr>
+      </w:pPr>
+      <w:r>
+        <w:rPr>
+          <w:rFonts w:cstheme="minorHAnsi"/>
+          <w:sz w:val="24"/>
+          <w:szCs w:val="24"/>
+        </w:rPr>
+        <w:t xml:space="preserve">JavaScript </w:t>
+      </w:r>
+      <w:proofErr w:type="spellStart"/>
+      <w:r>
+        <w:rPr>
+          <w:rFonts w:cstheme="minorHAnsi"/>
+          <w:sz w:val="24"/>
+          <w:szCs w:val="24"/>
+        </w:rPr>
+        <w:t>Plotly</w:t>
+      </w:r>
+      <w:proofErr w:type="spellEnd"/>
+      <w:r>
+        <w:rPr>
+          <w:rFonts w:cstheme="minorHAnsi"/>
+          <w:sz w:val="24"/>
+          <w:szCs w:val="24"/>
+        </w:rPr>
+        <w:t xml:space="preserve"> and D3.js</w:t>
+      </w:r>
+    </w:p>
+    <w:p>
+      <w:pPr>
+        <w:pStyle w:val="ListParagraph"/>
+        <w:numPr>
+          <w:ilvl w:val="1"/>
+          <w:numId w:val="16"/>
+        </w:numPr>
+        <w:rPr>
+          <w:rFonts w:cstheme="minorHAnsi"/>
+          <w:sz w:val="24"/>
+          <w:szCs w:val="24"/>
+        </w:rPr>
+      </w:pPr>
+      <w:r>
+        <w:rPr>
+          <w:rFonts w:cstheme="minorHAnsi"/>
+          <w:sz w:val="24"/>
+          <w:szCs w:val="24"/>
+        </w:rPr>
+        <w:t>JavaScript Leaflet</w:t>
+      </w:r>
+    </w:p>
+    <w:p>
+      <w:pPr>
+        <w:pStyle w:val="ListParagraph"/>
+        <w:numPr>
+          <w:ilvl w:val="1"/>
+          <w:numId w:val="16"/>
+        </w:numPr>
+        <w:rPr>
+          <w:rFonts w:cstheme="minorHAnsi"/>
+          <w:sz w:val="24"/>
+          <w:szCs w:val="24"/>
+        </w:rPr>
+      </w:pPr>
+      <w:r>
+        <w:rPr>
+          <w:rFonts w:cstheme="minorHAnsi"/>
+          <w:sz w:val="24"/>
+          <w:szCs w:val="24"/>
+        </w:rPr>
+        <w:t>MySQL Database</w:t>
+      </w:r>
+    </w:p>
+    <w:p>
+      <w:pPr>
+        <w:pStyle w:val="ListParagraph"/>
+        <w:numPr>
+          <w:ilvl w:val="1"/>
+          <w:numId w:val="16"/>
+        </w:numPr>
+        <w:rPr>
+          <w:rFonts w:cstheme="minorHAnsi"/>
+          <w:sz w:val="24"/>
+          <w:szCs w:val="24"/>
+        </w:rPr>
+      </w:pPr>
+      <w:r>
+        <w:rPr>
+          <w:rFonts w:cstheme="minorHAnsi"/>
+          <w:sz w:val="24"/>
+          <w:szCs w:val="24"/>
+        </w:rPr>
+        <w:t>MongoDB Database</w:t>
+      </w:r>
+    </w:p>
+    <w:p>
+      <w:pPr>
+        <w:pStyle w:val="ListParagraph"/>
+        <w:numPr>
+          <w:ilvl w:val="1"/>
+          <w:numId w:val="16"/>
+        </w:numPr>
+        <w:rPr>
+          <w:rFonts w:cstheme="minorHAnsi"/>
+          <w:sz w:val="24"/>
+          <w:szCs w:val="24"/>
+        </w:rPr>
+      </w:pPr>
+      <w:r>
+        <w:rPr>
+          <w:rFonts w:cstheme="minorHAnsi"/>
+          <w:sz w:val="24"/>
+          <w:szCs w:val="24"/>
+        </w:rPr>
+        <w:t>Google Cloud SQL</w:t>
+      </w:r>
+    </w:p>
+    <w:p>
+      <w:pPr>
+        <w:pStyle w:val="ListParagraph"/>
+        <w:numPr>
+          <w:ilvl w:val="1"/>
+          <w:numId w:val="16"/>
+        </w:numPr>
+        <w:rPr>
+          <w:rFonts w:cstheme="minorHAnsi"/>
+          <w:sz w:val="24"/>
+          <w:szCs w:val="24"/>
+        </w:rPr>
+      </w:pPr>
+      <w:r>
+        <w:rPr>
+          <w:rFonts w:cstheme="minorHAnsi"/>
+          <w:sz w:val="24"/>
+          <w:szCs w:val="24"/>
+        </w:rPr>
+        <w:t>Amazon AWS</w:t>
+      </w:r>
+    </w:p>
+    <w:p>
+      <w:pPr>
+        <w:pStyle w:val="ListParagraph"/>
+        <w:numPr>
+          <w:ilvl w:val="1"/>
+          <w:numId w:val="16"/>
+        </w:numPr>
+        <w:rPr>
+          <w:rFonts w:cstheme="minorHAnsi"/>
+          <w:sz w:val="24"/>
+          <w:szCs w:val="24"/>
+        </w:rPr>
+      </w:pPr>
+      <w:r>
+        <w:rPr>
+          <w:rFonts w:cstheme="minorHAnsi"/>
+          <w:sz w:val="24"/>
+          <w:szCs w:val="24"/>
+        </w:rPr>
+        <w:t>Tableau</w:t>
+      </w:r>
+    </w:p>
+    <w:p>
+      <w:pPr>
+        <w:pStyle w:val="Heading2"/>
+      </w:pPr>
+      <w:r>
+        <w:t>Resources</w:t>
       </w:r>
     </w:p>
     <w:p>
@@ -989,38 +2851,14 @@
           <w:sz w:val="24"/>
           <w:szCs w:val="24"/>
         </w:rPr>
-        <w:t>Types of d</w:t>
-      </w:r>
-      <w:r>
-        <w:rPr>
-          <w:rFonts w:cstheme="minorHAnsi"/>
-          <w:sz w:val="24"/>
-          <w:szCs w:val="24"/>
-        </w:rPr>
-        <w:t>ata manipulation</w:t>
-      </w:r>
-      <w:r>
-        <w:rPr>
-          <w:rFonts w:cstheme="minorHAnsi"/>
-          <w:sz w:val="24"/>
-          <w:szCs w:val="24"/>
-        </w:rPr>
-        <w:t xml:space="preserve"> </w:t>
-      </w:r>
-      <w:r>
-        <w:rPr>
-          <w:rFonts w:cstheme="minorHAnsi"/>
-          <w:sz w:val="24"/>
-          <w:szCs w:val="24"/>
-        </w:rPr>
-        <w:t>used for analysis</w:t>
+        <w:t>Average Wait Time (Min and Max) for Federal Holidays (Each Park) – Melissa</w:t>
       </w:r>
     </w:p>
     <w:p>
       <w:pPr>
         <w:pStyle w:val="ListParagraph"/>
         <w:numPr>
-          <w:ilvl w:val="1"/>
+          <w:ilvl w:val="0"/>
           <w:numId w:val="16"/>
         </w:numPr>
         <w:rPr>
@@ -1035,80 +2873,14 @@
           <w:sz w:val="24"/>
           <w:szCs w:val="24"/>
         </w:rPr>
-        <w:t>Python</w:t>
-      </w:r>
-      <w:r>
-        <w:rPr>
-          <w:rFonts w:cstheme="minorHAnsi"/>
-          <w:sz w:val="24"/>
-          <w:szCs w:val="24"/>
-        </w:rPr>
-        <w:t xml:space="preserve">: </w:t>
-      </w:r>
-      <w:r>
-        <w:rPr>
-          <w:rFonts w:cstheme="minorHAnsi"/>
-          <w:sz w:val="24"/>
-          <w:szCs w:val="24"/>
-        </w:rPr>
-        <w:t xml:space="preserve"> Pandas</w:t>
-      </w:r>
-      <w:r>
-        <w:rPr>
-          <w:rFonts w:cstheme="minorHAnsi"/>
-          <w:sz w:val="24"/>
-          <w:szCs w:val="24"/>
-        </w:rPr>
-        <w:t xml:space="preserve">, </w:t>
-      </w:r>
-      <w:r>
-        <w:rPr>
-          <w:rFonts w:cstheme="minorHAnsi"/>
-          <w:sz w:val="24"/>
-          <w:szCs w:val="24"/>
-        </w:rPr>
-        <w:t>Matplotlib</w:t>
-      </w:r>
-      <w:r>
-        <w:rPr>
-          <w:rFonts w:cstheme="minorHAnsi"/>
-          <w:sz w:val="24"/>
-          <w:szCs w:val="24"/>
-        </w:rPr>
-        <w:t xml:space="preserve">, </w:t>
-      </w:r>
-      <w:proofErr w:type="spellStart"/>
-      <w:r>
-        <w:rPr>
-          <w:rFonts w:cstheme="minorHAnsi"/>
-          <w:sz w:val="24"/>
-          <w:szCs w:val="24"/>
-        </w:rPr>
-        <w:t>Tweepy</w:t>
-      </w:r>
-      <w:proofErr w:type="spellEnd"/>
-      <w:r>
-        <w:rPr>
-          <w:rFonts w:cstheme="minorHAnsi"/>
-          <w:sz w:val="24"/>
-          <w:szCs w:val="24"/>
-        </w:rPr>
-        <w:t xml:space="preserve"> and </w:t>
-      </w:r>
-      <w:r>
-        <w:rPr>
-          <w:rFonts w:cstheme="minorHAnsi"/>
-          <w:sz w:val="24"/>
-          <w:szCs w:val="24"/>
-        </w:rPr>
-        <w:t>Flask</w:t>
+        <w:t>Interactive Tableau Map with names of Rides – Serena &amp; Sean</w:t>
       </w:r>
     </w:p>
     <w:p>
       <w:pPr>
         <w:pStyle w:val="ListParagraph"/>
         <w:numPr>
-          <w:ilvl w:val="1"/>
+          <w:ilvl w:val="0"/>
           <w:numId w:val="16"/>
         </w:numPr>
         <w:rPr>
@@ -1123,14 +2895,14 @@
           <w:sz w:val="24"/>
           <w:szCs w:val="24"/>
         </w:rPr>
-        <w:t>HTML/CSS/Bootstrap</w:t>
+        <w:t>ML &amp; AI – Reena &amp; Kimberly</w:t>
       </w:r>
     </w:p>
     <w:p>
       <w:pPr>
         <w:pStyle w:val="ListParagraph"/>
         <w:numPr>
-          <w:ilvl w:val="1"/>
+          <w:ilvl w:val="0"/>
           <w:numId w:val="16"/>
         </w:numPr>
         <w:rPr>
@@ -1145,166 +2917,28 @@
           <w:sz w:val="24"/>
           <w:szCs w:val="24"/>
         </w:rPr>
-        <w:t xml:space="preserve">JavaScript </w:t>
-      </w:r>
-      <w:proofErr w:type="spellStart"/>
-      <w:r>
-        <w:rPr>
-          <w:rFonts w:cstheme="minorHAnsi"/>
-          <w:sz w:val="24"/>
-          <w:szCs w:val="24"/>
-        </w:rPr>
-        <w:t>Plotly</w:t>
-      </w:r>
-      <w:proofErr w:type="spellEnd"/>
-      <w:r>
-        <w:rPr>
-          <w:rFonts w:cstheme="minorHAnsi"/>
-          <w:sz w:val="24"/>
-          <w:szCs w:val="24"/>
-        </w:rPr>
-        <w:t xml:space="preserve"> and </w:t>
-      </w:r>
-      <w:r>
-        <w:rPr>
-          <w:rFonts w:cstheme="minorHAnsi"/>
-          <w:sz w:val="24"/>
-          <w:szCs w:val="24"/>
-        </w:rPr>
-        <w:t>D3.js</w:t>
+        <w:t>Website - Jessica</w:t>
       </w:r>
     </w:p>
     <w:p>
       <w:pPr>
-        <w:pStyle w:val="ListParagraph"/>
-        <w:numPr>
-          <w:ilvl w:val="1"/>
-          <w:numId w:val="16"/>
-        </w:numPr>
         <w:rPr>
           <w:rFonts w:cstheme="minorHAnsi"/>
           <w:sz w:val="24"/>
           <w:szCs w:val="24"/>
         </w:rPr>
       </w:pPr>
-      <w:r>
-        <w:rPr>
-          <w:rFonts w:cstheme="minorHAnsi"/>
-          <w:sz w:val="24"/>
-          <w:szCs w:val="24"/>
-        </w:rPr>
-        <w:t>JavaScript Leaflet</w:t>
-      </w:r>
+      <w:bookmarkStart w:id="1" w:name="_GoBack"/>
+      <w:bookmarkEnd w:id="1"/>
     </w:p>
     <w:p>
       <w:pPr>
-        <w:pStyle w:val="ListParagraph"/>
-        <w:numPr>
-          <w:ilvl w:val="1"/>
-          <w:numId w:val="16"/>
-        </w:numPr>
         <w:rPr>
           <w:rFonts w:cstheme="minorHAnsi"/>
           <w:sz w:val="24"/>
           <w:szCs w:val="24"/>
         </w:rPr>
       </w:pPr>
-      <w:r>
-        <w:rPr>
-          <w:rFonts w:cstheme="minorHAnsi"/>
-          <w:sz w:val="24"/>
-          <w:szCs w:val="24"/>
-        </w:rPr>
-        <w:t>MySQL Database</w:t>
-      </w:r>
-    </w:p>
-    <w:p>
-      <w:pPr>
-        <w:pStyle w:val="ListParagraph"/>
-        <w:numPr>
-          <w:ilvl w:val="1"/>
-          <w:numId w:val="16"/>
-        </w:numPr>
-        <w:rPr>
-          <w:rFonts w:cstheme="minorHAnsi"/>
-          <w:sz w:val="24"/>
-          <w:szCs w:val="24"/>
-        </w:rPr>
-      </w:pPr>
-      <w:r>
-        <w:rPr>
-          <w:rFonts w:cstheme="minorHAnsi"/>
-          <w:sz w:val="24"/>
-          <w:szCs w:val="24"/>
-        </w:rPr>
-        <w:t>MongoDB Database</w:t>
-      </w:r>
-    </w:p>
-    <w:p>
-      <w:pPr>
-        <w:pStyle w:val="ListParagraph"/>
-        <w:numPr>
-          <w:ilvl w:val="1"/>
-          <w:numId w:val="16"/>
-        </w:numPr>
-        <w:rPr>
-          <w:rFonts w:cstheme="minorHAnsi"/>
-          <w:sz w:val="24"/>
-          <w:szCs w:val="24"/>
-        </w:rPr>
-      </w:pPr>
-      <w:r>
-        <w:rPr>
-          <w:rFonts w:cstheme="minorHAnsi"/>
-          <w:sz w:val="24"/>
-          <w:szCs w:val="24"/>
-        </w:rPr>
-        <w:t>Google Cloud SQL</w:t>
-      </w:r>
-    </w:p>
-    <w:p>
-      <w:pPr>
-        <w:pStyle w:val="ListParagraph"/>
-        <w:numPr>
-          <w:ilvl w:val="1"/>
-          <w:numId w:val="16"/>
-        </w:numPr>
-        <w:rPr>
-          <w:rFonts w:cstheme="minorHAnsi"/>
-          <w:sz w:val="24"/>
-          <w:szCs w:val="24"/>
-        </w:rPr>
-      </w:pPr>
-      <w:r>
-        <w:rPr>
-          <w:rFonts w:cstheme="minorHAnsi"/>
-          <w:sz w:val="24"/>
-          <w:szCs w:val="24"/>
-        </w:rPr>
-        <w:t>Amazon AWS</w:t>
-      </w:r>
-    </w:p>
-    <w:p>
-      <w:pPr>
-        <w:pStyle w:val="ListParagraph"/>
-        <w:numPr>
-          <w:ilvl w:val="1"/>
-          <w:numId w:val="16"/>
-        </w:numPr>
-        <w:rPr>
-          <w:rFonts w:cstheme="minorHAnsi"/>
-          <w:sz w:val="24"/>
-          <w:szCs w:val="24"/>
-        </w:rPr>
-      </w:pPr>
-      <w:r>
-        <w:rPr>
-          <w:rFonts w:cstheme="minorHAnsi"/>
-          <w:sz w:val="24"/>
-          <w:szCs w:val="24"/>
-        </w:rPr>
-        <w:t>Tableau</w:t>
-      </w:r>
     </w:p>
     <w:sectPr>
       <w:headerReference w:type="default" r:id="rId10"/>
@@ -3839,6 +5473,7 @@
   <w:style w:type="character" w:default="1" w:styleId="DefaultParagraphFont">
     <w:name w:val="Default Paragraph Font"/>
     <w:uiPriority w:val="1"/>
+    <w:semiHidden/>
     <w:unhideWhenUsed/>
   </w:style>
   <w:style w:type="table" w:default="1" w:styleId="TableNormal">
@@ -4553,6 +6188,23 @@
     <w:uiPriority w:val="99"/>
     <w:semiHidden/>
     <w:rsid w:val="00712D7F"/>
+  </w:style>
+  <w:style w:type="paragraph" w:styleId="NormalWeb">
+    <w:name w:val="Normal (Web)"/>
+    <w:basedOn w:val="Normal"/>
+    <w:uiPriority w:val="99"/>
+    <w:unhideWhenUsed/>
+    <w:rsid w:val="002B784F"/>
+    <w:pPr>
+      <w:spacing w:before="100" w:beforeAutospacing="1" w:after="100" w:afterAutospacing="1" w:line="240" w:lineRule="auto"/>
+    </w:pPr>
+    <w:rPr>
+      <w:rFonts w:ascii="Times New Roman" w:eastAsia="Times New Roman" w:hAnsi="Times New Roman" w:cs="Times New Roman"/>
+      <w:color w:val="auto"/>
+      <w:sz w:val="24"/>
+      <w:szCs w:val="24"/>
+      <w:lang w:eastAsia="en-US"/>
+    </w:rPr>
   </w:style>
 </w:styles>
 </file>
@@ -4604,7 +6256,7 @@
     <w:charset w:val="00"/>
     <w:family w:val="roman"/>
     <w:pitch w:val="variable"/>
-    <w:sig w:usb0="E0002EFF" w:usb1="C000785B" w:usb2="00000009" w:usb3="00000000" w:csb0="000001FF" w:csb1="00000000"/>
+    <w:sig w:usb0="E0002AFF" w:usb1="C0007843" w:usb2="00000009" w:usb3="00000000" w:csb0="000001FF" w:csb1="00000000"/>
   </w:font>
   <w:font w:name="Courier New">
     <w:panose1 w:val="02070309020205020404"/>
@@ -4625,7 +6277,7 @@
     <w:charset w:val="00"/>
     <w:family w:val="swiss"/>
     <w:pitch w:val="variable"/>
-    <w:sig w:usb0="E0002EFF" w:usb1="C000785B" w:usb2="00000009" w:usb3="00000000" w:csb0="000001FF" w:csb1="00000000"/>
+    <w:sig w:usb0="E0002AFF" w:usb1="C0007843" w:usb2="00000009" w:usb3="00000000" w:csb0="000001FF" w:csb1="00000000"/>
   </w:font>
   <w:font w:name="Arial Black">
     <w:panose1 w:val="020B0A04020102020204"/>
@@ -4634,19 +6286,26 @@
     <w:pitch w:val="variable"/>
     <w:sig w:usb0="A00002AF" w:usb1="400078FB" w:usb2="00000000" w:usb3="00000000" w:csb0="0000009F" w:csb1="00000000"/>
   </w:font>
+  <w:font w:name="Helvetica">
+    <w:panose1 w:val="020B0604020202020204"/>
+    <w:charset w:val="00"/>
+    <w:family w:val="swiss"/>
+    <w:pitch w:val="variable"/>
+    <w:sig w:usb0="E0002EFF" w:usb1="C000785B" w:usb2="00000009" w:usb3="00000000" w:csb0="000001FF" w:csb1="00000000"/>
+  </w:font>
   <w:font w:name="Calibri">
     <w:panose1 w:val="020F0502020204030204"/>
     <w:charset w:val="00"/>
     <w:family w:val="swiss"/>
     <w:pitch w:val="variable"/>
-    <w:sig w:usb0="E0002AFF" w:usb1="C000247B" w:usb2="00000009" w:usb3="00000000" w:csb0="000001FF" w:csb1="00000000"/>
+    <w:sig w:usb0="E0002AFF" w:usb1="4000ACFF" w:usb2="00000001" w:usb3="00000000" w:csb0="000001FF" w:csb1="00000000"/>
   </w:font>
   <w:font w:name="Calibri Light">
     <w:panose1 w:val="020F0302020204030204"/>
     <w:charset w:val="00"/>
     <w:family w:val="swiss"/>
     <w:pitch w:val="variable"/>
-    <w:sig w:usb0="E0002AFF" w:usb1="C000247B" w:usb2="00000009" w:usb3="00000000" w:csb0="000001FF" w:csb1="00000000"/>
+    <w:sig w:usb0="A0002AEF" w:usb1="4000207B" w:usb2="00000000" w:usb3="00000000" w:csb0="000001FF" w:csb1="00000000"/>
   </w:font>
 </w:fonts>
 </file>
@@ -4668,8 +6327,11 @@
   <w:rsids>
     <w:rsidRoot w:val="009A75F0"/>
     <w:rsid w:val="0008519A"/>
+    <w:rsid w:val="004C604B"/>
     <w:rsid w:val="006019D1"/>
     <w:rsid w:val="007524D1"/>
+    <w:rsid w:val="00897F89"/>
+    <w:rsid w:val="008F413D"/>
     <w:rsid w:val="009A75F0"/>
     <w:rsid w:val="00BA4A42"/>
     <w:rsid w:val="00BC452E"/>

</xml_diff>